<commit_message>
finish lab 2(except last 2 challenges)
</commit_message>
<xml_diff>
--- a/document/课设过程lab2.docx
+++ b/document/课设过程lab2.docx
@@ -2950,6 +2950,12 @@
           <w:lang w:val="en"/>
         </w:rPr>
         <w:tab/>
+      </w:r>
+      <w:r>
+        <w:rPr>
+          <w:rFonts w:hint="default"/>
+          <w:lang w:val="en"/>
+        </w:rPr>
         <w:t>mystery_t x;</w:t>
       </w:r>
     </w:p>
@@ -2966,6 +2972,12 @@
           <w:lang w:val="en"/>
         </w:rPr>
         <w:tab/>
+      </w:r>
+      <w:r>
+        <w:rPr>
+          <w:rFonts w:hint="default"/>
+          <w:lang w:val="en"/>
+        </w:rPr>
         <w:t>char* value = return_a_pointer();</w:t>
       </w:r>
     </w:p>
@@ -2982,6 +2994,12 @@
           <w:lang w:val="en"/>
         </w:rPr>
         <w:tab/>
+      </w:r>
+      <w:r>
+        <w:rPr>
+          <w:rFonts w:hint="default"/>
+          <w:lang w:val="en"/>
+        </w:rPr>
         <w:t>*value = 10;</w:t>
       </w:r>
     </w:p>
@@ -2998,6 +3016,12 @@
           <w:lang w:val="en"/>
         </w:rPr>
         <w:tab/>
+      </w:r>
+      <w:r>
+        <w:rPr>
+          <w:rFonts w:hint="default"/>
+          <w:lang w:val="en"/>
+        </w:rPr>
         <w:t>x = (mystery_t) value;</w:t>
       </w:r>
     </w:p>
@@ -6001,6 +6025,7 @@
     </w:p>
     <w:tbl>
       <w:tblPr>
+        <w:tblStyle w:val="12"/>
         <w:tblW w:w="8426" w:type="dxa"/>
         <w:tblCellSpacing w:w="15" w:type="dxa"/>
         <w:tblInd w:w="0" w:type="dxa"/>
@@ -6126,6 +6151,12 @@
           </w:tblBorders>
           <w:shd w:val="clear" w:color="auto" w:fill="E0E0FF"/>
           <w:tblLayout w:type="fixed"/>
+          <w:tblCellMar>
+            <w:top w:w="15" w:type="dxa"/>
+            <w:left w:w="15" w:type="dxa"/>
+            <w:bottom w:w="15" w:type="dxa"/>
+            <w:right w:w="15" w:type="dxa"/>
+          </w:tblCellMar>
         </w:tblPrEx>
         <w:trPr>
           <w:tblCellSpacing w:w="15" w:type="dxa"/>
@@ -6554,6 +6585,12 @@
             <w:insideV w:val="outset" w:color="auto" w:sz="6" w:space="0"/>
           </w:tblBorders>
           <w:tblLayout w:type="fixed"/>
+          <w:tblCellMar>
+            <w:top w:w="15" w:type="dxa"/>
+            <w:left w:w="15" w:type="dxa"/>
+            <w:bottom w:w="15" w:type="dxa"/>
+            <w:right w:w="15" w:type="dxa"/>
+          </w:tblCellMar>
         </w:tblPrEx>
         <w:trPr>
           <w:tblCellSpacing w:w="15" w:type="dxa"/>
@@ -7114,6 +7151,7 @@
     <w:p>
       <w:pPr>
         <w:numPr>
+          <w:ilvl w:val="0"/>
           <w:numId w:val="0"/>
         </w:numPr>
         <w:rPr>
@@ -7132,6 +7170,7 @@
     <w:p>
       <w:pPr>
         <w:numPr>
+          <w:ilvl w:val="0"/>
           <w:numId w:val="0"/>
         </w:numPr>
         <w:rPr>
@@ -7143,6 +7182,7 @@
     <w:p>
       <w:pPr>
         <w:numPr>
+          <w:ilvl w:val="0"/>
           <w:numId w:val="0"/>
         </w:numPr>
         <w:rPr>
@@ -7174,6 +7214,7 @@
     <w:p>
       <w:pPr>
         <w:numPr>
+          <w:ilvl w:val="0"/>
           <w:numId w:val="0"/>
         </w:numPr>
         <w:rPr>
@@ -7192,6 +7233,7 @@
     <w:p>
       <w:pPr>
         <w:numPr>
+          <w:ilvl w:val="0"/>
           <w:numId w:val="0"/>
         </w:numPr>
         <w:rPr>
@@ -7203,6 +7245,7 @@
     <w:p>
       <w:pPr>
         <w:numPr>
+          <w:ilvl w:val="0"/>
           <w:numId w:val="0"/>
         </w:numPr>
         <w:rPr>
@@ -7234,6 +7277,7 @@
     <w:p>
       <w:pPr>
         <w:numPr>
+          <w:ilvl w:val="0"/>
           <w:numId w:val="0"/>
         </w:numPr>
         <w:rPr>
@@ -7252,6 +7296,7 @@
     <w:p>
       <w:pPr>
         <w:numPr>
+          <w:ilvl w:val="0"/>
           <w:numId w:val="0"/>
         </w:numPr>
         <w:rPr>
@@ -7270,6 +7315,7 @@
     <w:p>
       <w:pPr>
         <w:numPr>
+          <w:ilvl w:val="0"/>
           <w:numId w:val="0"/>
         </w:numPr>
         <w:rPr>
@@ -7281,6 +7327,7 @@
     <w:p>
       <w:pPr>
         <w:numPr>
+          <w:ilvl w:val="0"/>
           <w:numId w:val="0"/>
         </w:numPr>
         <w:rPr>
@@ -7312,6 +7359,7 @@
     <w:p>
       <w:pPr>
         <w:numPr>
+          <w:ilvl w:val="0"/>
           <w:numId w:val="0"/>
         </w:numPr>
         <w:rPr>
@@ -7330,6 +7378,7 @@
     <w:p>
       <w:pPr>
         <w:numPr>
+          <w:ilvl w:val="0"/>
           <w:numId w:val="0"/>
         </w:numPr>
       </w:pPr>
@@ -7380,6 +7429,7 @@
     <w:p>
       <w:pPr>
         <w:numPr>
+          <w:ilvl w:val="0"/>
           <w:numId w:val="0"/>
         </w:numPr>
         <w:rPr>
@@ -7404,6 +7454,7 @@
     <w:p>
       <w:pPr>
         <w:numPr>
+          <w:ilvl w:val="0"/>
           <w:numId w:val="0"/>
         </w:numPr>
         <w:rPr>
@@ -7422,6 +7473,7 @@
     <w:p>
       <w:pPr>
         <w:numPr>
+          <w:ilvl w:val="0"/>
           <w:numId w:val="0"/>
         </w:numPr>
         <w:rPr>
@@ -7440,6 +7492,7 @@
     <w:p>
       <w:pPr>
         <w:numPr>
+          <w:ilvl w:val="0"/>
           <w:numId w:val="0"/>
         </w:numPr>
         <w:rPr>
@@ -7451,6 +7504,7 @@
     <w:p>
       <w:pPr>
         <w:numPr>
+          <w:ilvl w:val="0"/>
           <w:numId w:val="0"/>
         </w:numPr>
         <w:rPr>
@@ -7462,6 +7516,7 @@
     <w:p>
       <w:pPr>
         <w:numPr>
+          <w:ilvl w:val="0"/>
           <w:numId w:val="0"/>
         </w:numPr>
         <w:rPr>
@@ -7473,6 +7528,7 @@
     <w:p>
       <w:pPr>
         <w:numPr>
+          <w:ilvl w:val="0"/>
           <w:numId w:val="0"/>
         </w:numPr>
         <w:rPr>
@@ -9075,82 +9131,1176 @@
         </w:rPr>
         <w:t>challenge2的第一个命令，感觉还是挺艰难的啊。</w:t>
       </w:r>
+    </w:p>
+    <w:p>
+      <w:pPr>
+        <w:rPr>
+          <w:rFonts w:hint="default"/>
+          <w:lang w:val="en"/>
+        </w:rPr>
+      </w:pPr>
+    </w:p>
+    <w:p>
+      <w:pPr>
+        <w:rPr>
+          <w:rFonts w:hint="default"/>
+          <w:lang w:val="en"/>
+        </w:rPr>
+      </w:pPr>
+      <w:r>
+        <w:rPr>
+          <w:rFonts w:hint="default"/>
+          <w:lang w:val="en"/>
+        </w:rPr>
+        <w:t>接下来完成第二个命令，简单实现一下。</w:t>
+      </w:r>
+    </w:p>
+    <w:p>
+      <w:pPr>
+        <w:rPr>
+          <w:rFonts w:hint="default"/>
+          <w:lang w:val="en"/>
+        </w:rPr>
+      </w:pPr>
+      <w:r>
+        <w:rPr>
+          <w:rFonts w:hint="default"/>
+          <w:lang w:val="en"/>
+        </w:rPr>
+        <w:t>命令的名称为chperm，用法是后面跟上虚拟地址，然后跟要修改的权限（支持±u和±w四种权限修改方式）</w:t>
+      </w:r>
+    </w:p>
+    <w:p>
+      <w:pPr>
+        <w:rPr>
+          <w:rFonts w:hint="default"/>
+          <w:lang w:val="en"/>
+        </w:rPr>
+      </w:pPr>
+    </w:p>
+    <w:p>
+      <w:pPr>
+        <w:rPr>
+          <w:rFonts w:hint="default"/>
+          <w:lang w:val="en"/>
+        </w:rPr>
+      </w:pPr>
+    </w:p>
+    <w:p>
+      <w:r>
+        <w:drawing>
+          <wp:inline distT="0" distB="0" distL="114300" distR="114300">
+            <wp:extent cx="5270500" cy="4501515"/>
+            <wp:effectExtent l="0" t="0" r="6350" b="13335"/>
+            <wp:docPr id="27" name="Picture 1"/>
+            <wp:cNvGraphicFramePr>
+              <a:graphicFrameLocks xmlns:a="http://schemas.openxmlformats.org/drawingml/2006/main" noChangeAspect="1"/>
+            </wp:cNvGraphicFramePr>
+            <a:graphic xmlns:a="http://schemas.openxmlformats.org/drawingml/2006/main">
+              <a:graphicData uri="http://schemas.openxmlformats.org/drawingml/2006/picture">
+                <pic:pic xmlns:pic="http://schemas.openxmlformats.org/drawingml/2006/picture">
+                  <pic:nvPicPr>
+                    <pic:cNvPr id="27" name="Picture 1"/>
+                    <pic:cNvPicPr>
+                      <a:picLocks noChangeAspect="1"/>
+                    </pic:cNvPicPr>
+                  </pic:nvPicPr>
+                  <pic:blipFill>
+                    <a:blip r:embed="rId91"/>
+                    <a:stretch>
+                      <a:fillRect/>
+                    </a:stretch>
+                  </pic:blipFill>
+                  <pic:spPr>
+                    <a:xfrm>
+                      <a:off x="0" y="0"/>
+                      <a:ext cx="5270500" cy="4501515"/>
+                    </a:xfrm>
+                    <a:prstGeom prst="rect">
+                      <a:avLst/>
+                    </a:prstGeom>
+                    <a:noFill/>
+                    <a:ln>
+                      <a:noFill/>
+                    </a:ln>
+                  </pic:spPr>
+                </pic:pic>
+              </a:graphicData>
+            </a:graphic>
+          </wp:inline>
+        </w:drawing>
+      </w:r>
+      <w:r>
+        <w:drawing>
+          <wp:inline distT="0" distB="0" distL="114300" distR="114300">
+            <wp:extent cx="5270500" cy="3214370"/>
+            <wp:effectExtent l="0" t="0" r="6350" b="5080"/>
+            <wp:docPr id="33" name="Picture 2"/>
+            <wp:cNvGraphicFramePr>
+              <a:graphicFrameLocks xmlns:a="http://schemas.openxmlformats.org/drawingml/2006/main" noChangeAspect="1"/>
+            </wp:cNvGraphicFramePr>
+            <a:graphic xmlns:a="http://schemas.openxmlformats.org/drawingml/2006/main">
+              <a:graphicData uri="http://schemas.openxmlformats.org/drawingml/2006/picture">
+                <pic:pic xmlns:pic="http://schemas.openxmlformats.org/drawingml/2006/picture">
+                  <pic:nvPicPr>
+                    <pic:cNvPr id="33" name="Picture 2"/>
+                    <pic:cNvPicPr>
+                      <a:picLocks noChangeAspect="1"/>
+                    </pic:cNvPicPr>
+                  </pic:nvPicPr>
+                  <pic:blipFill>
+                    <a:blip r:embed="rId92"/>
+                    <a:stretch>
+                      <a:fillRect/>
+                    </a:stretch>
+                  </pic:blipFill>
+                  <pic:spPr>
+                    <a:xfrm>
+                      <a:off x="0" y="0"/>
+                      <a:ext cx="5270500" cy="3214370"/>
+                    </a:xfrm>
+                    <a:prstGeom prst="rect">
+                      <a:avLst/>
+                    </a:prstGeom>
+                    <a:noFill/>
+                    <a:ln>
+                      <a:noFill/>
+                    </a:ln>
+                  </pic:spPr>
+                </pic:pic>
+              </a:graphicData>
+            </a:graphic>
+          </wp:inline>
+        </w:drawing>
+      </w:r>
+    </w:p>
+    <w:p/>
+    <w:p>
+      <w:pPr>
+        <w:rPr>
+          <w:lang w:val="en"/>
+        </w:rPr>
+      </w:pPr>
+      <w:r>
+        <w:rPr>
+          <w:lang w:val="en"/>
+        </w:rPr>
+        <w:t>接下来进行测试，首先给内核部分的地址加上用户权限。</w:t>
+      </w:r>
+    </w:p>
+    <w:p>
+      <w:r>
+        <w:drawing>
+          <wp:inline distT="0" distB="0" distL="114300" distR="114300">
+            <wp:extent cx="5271135" cy="3296285"/>
+            <wp:effectExtent l="0" t="0" r="5715" b="18415"/>
+            <wp:docPr id="35" name="Picture 3"/>
+            <wp:cNvGraphicFramePr>
+              <a:graphicFrameLocks xmlns:a="http://schemas.openxmlformats.org/drawingml/2006/main" noChangeAspect="1"/>
+            </wp:cNvGraphicFramePr>
+            <a:graphic xmlns:a="http://schemas.openxmlformats.org/drawingml/2006/main">
+              <a:graphicData uri="http://schemas.openxmlformats.org/drawingml/2006/picture">
+                <pic:pic xmlns:pic="http://schemas.openxmlformats.org/drawingml/2006/picture">
+                  <pic:nvPicPr>
+                    <pic:cNvPr id="35" name="Picture 3"/>
+                    <pic:cNvPicPr>
+                      <a:picLocks noChangeAspect="1"/>
+                    </pic:cNvPicPr>
+                  </pic:nvPicPr>
+                  <pic:blipFill>
+                    <a:blip r:embed="rId93"/>
+                    <a:stretch>
+                      <a:fillRect/>
+                    </a:stretch>
+                  </pic:blipFill>
+                  <pic:spPr>
+                    <a:xfrm>
+                      <a:off x="0" y="0"/>
+                      <a:ext cx="5271135" cy="3296285"/>
+                    </a:xfrm>
+                    <a:prstGeom prst="rect">
+                      <a:avLst/>
+                    </a:prstGeom>
+                    <a:noFill/>
+                    <a:ln>
+                      <a:noFill/>
+                    </a:ln>
+                  </pic:spPr>
+                </pic:pic>
+              </a:graphicData>
+            </a:graphic>
+          </wp:inline>
+        </w:drawing>
+      </w:r>
+    </w:p>
+    <w:p>
+      <w:pPr>
+        <w:rPr>
+          <w:rFonts w:hint="default"/>
+          <w:lang w:val="en"/>
+        </w:rPr>
+      </w:pPr>
+      <w:r>
+        <w:rPr>
+          <w:lang w:val="en"/>
+        </w:rPr>
+        <w:t>如图可见，</w:t>
+      </w:r>
+      <w:r>
+        <w:rPr>
+          <w:rFonts w:hint="default"/>
+          <w:lang w:val="en"/>
+        </w:rPr>
+        <w:t>0xf0000000-0xf03fffff这部分地址的权限为UW了。</w:t>
+      </w:r>
+    </w:p>
+    <w:p>
+      <w:pPr>
+        <w:rPr>
+          <w:rFonts w:hint="default"/>
+          <w:lang w:val="en"/>
+        </w:rPr>
+      </w:pPr>
+      <w:r>
+        <w:rPr>
+          <w:rFonts w:hint="default"/>
+          <w:lang w:val="en"/>
+        </w:rPr>
+        <w:t>接下来测试去除写权限</w:t>
+      </w:r>
+    </w:p>
+    <w:p>
+      <w:r>
+        <w:drawing>
+          <wp:inline distT="0" distB="0" distL="114300" distR="114300">
+            <wp:extent cx="5273040" cy="2844800"/>
+            <wp:effectExtent l="0" t="0" r="3810" b="12700"/>
+            <wp:docPr id="36" name="Picture 4"/>
+            <wp:cNvGraphicFramePr>
+              <a:graphicFrameLocks xmlns:a="http://schemas.openxmlformats.org/drawingml/2006/main" noChangeAspect="1"/>
+            </wp:cNvGraphicFramePr>
+            <a:graphic xmlns:a="http://schemas.openxmlformats.org/drawingml/2006/main">
+              <a:graphicData uri="http://schemas.openxmlformats.org/drawingml/2006/picture">
+                <pic:pic xmlns:pic="http://schemas.openxmlformats.org/drawingml/2006/picture">
+                  <pic:nvPicPr>
+                    <pic:cNvPr id="36" name="Picture 4"/>
+                    <pic:cNvPicPr>
+                      <a:picLocks noChangeAspect="1"/>
+                    </pic:cNvPicPr>
+                  </pic:nvPicPr>
+                  <pic:blipFill>
+                    <a:blip r:embed="rId94"/>
+                    <a:stretch>
+                      <a:fillRect/>
+                    </a:stretch>
+                  </pic:blipFill>
+                  <pic:spPr>
+                    <a:xfrm>
+                      <a:off x="0" y="0"/>
+                      <a:ext cx="5273040" cy="2844800"/>
+                    </a:xfrm>
+                    <a:prstGeom prst="rect">
+                      <a:avLst/>
+                    </a:prstGeom>
+                    <a:noFill/>
+                    <a:ln>
+                      <a:noFill/>
+                    </a:ln>
+                  </pic:spPr>
+                </pic:pic>
+              </a:graphicData>
+            </a:graphic>
+          </wp:inline>
+        </w:drawing>
+      </w:r>
+    </w:p>
+    <w:p>
+      <w:pPr>
+        <w:rPr>
+          <w:rFonts w:hint="default"/>
+          <w:lang w:val="en"/>
+        </w:rPr>
+      </w:pPr>
+      <w:r>
+        <w:rPr>
+          <w:lang w:val="en"/>
+        </w:rPr>
+        <w:t>如图所示，原来倒数第三行的权限最后是</w:t>
+      </w:r>
+      <w:r>
+        <w:rPr>
+          <w:rFonts w:hint="default"/>
+          <w:lang w:val="en"/>
+        </w:rPr>
+        <w:t>UWP，现在变成了U-P。</w:t>
+      </w:r>
+    </w:p>
+    <w:p>
+      <w:pPr>
+        <w:rPr>
+          <w:rFonts w:hint="default"/>
+          <w:lang w:val="en"/>
+        </w:rPr>
+      </w:pPr>
+    </w:p>
+    <w:p>
+      <w:pPr>
+        <w:rPr>
+          <w:rFonts w:hint="default"/>
+          <w:lang w:val="en"/>
+        </w:rPr>
+      </w:pPr>
+      <w:r>
+        <w:rPr>
+          <w:rFonts w:hint="default"/>
+          <w:lang w:val="en"/>
+        </w:rPr>
+        <w:t>接下来要dump一部分内存，这个功能有些疑惑。首先是如果给出的是虚拟内存，那还好说，如果给的是物理内存，那要怎么dump？难道先切换PDBR，改成曾经的entry_pgdir，然后再获取？那也不太对啊，总之不太会。。。</w:t>
+      </w:r>
+    </w:p>
+    <w:p>
+      <w:pPr>
+        <w:rPr>
+          <w:rFonts w:hint="default"/>
+          <w:lang w:val="en"/>
+        </w:rPr>
+      </w:pPr>
+      <w:r>
+        <w:rPr>
+          <w:rFonts w:hint="default"/>
+          <w:lang w:val="en"/>
+        </w:rPr>
+        <w:t>大概想了一个方案，就是开辟一块内存空间，然后把这块空间映射到对应的物理地址上，然后就可以对这块空间进行读取来dump对应物理地址的数据了。</w:t>
+      </w:r>
+    </w:p>
+    <w:p>
+      <w:pPr>
+        <w:rPr>
+          <w:rFonts w:hint="default"/>
+          <w:lang w:val="en"/>
+        </w:rPr>
+      </w:pPr>
+      <w:r>
+        <w:rPr>
+          <w:rFonts w:hint="default"/>
+          <w:lang w:val="en"/>
+        </w:rPr>
+        <w:t>虚拟内存的话，直接dump就行了？好像都不用缓冲区。。。不对，还是得先判断一下是否有mapping，如果没有mapping那就不能dump。</w:t>
+      </w:r>
+    </w:p>
+    <w:p>
+      <w:r>
+        <w:drawing>
+          <wp:inline distT="0" distB="0" distL="114300" distR="114300">
+            <wp:extent cx="5272405" cy="2566670"/>
+            <wp:effectExtent l="0" t="0" r="4445" b="5080"/>
+            <wp:docPr id="50" name="Picture 5"/>
+            <wp:cNvGraphicFramePr>
+              <a:graphicFrameLocks xmlns:a="http://schemas.openxmlformats.org/drawingml/2006/main" noChangeAspect="1"/>
+            </wp:cNvGraphicFramePr>
+            <a:graphic xmlns:a="http://schemas.openxmlformats.org/drawingml/2006/main">
+              <a:graphicData uri="http://schemas.openxmlformats.org/drawingml/2006/picture">
+                <pic:pic xmlns:pic="http://schemas.openxmlformats.org/drawingml/2006/picture">
+                  <pic:nvPicPr>
+                    <pic:cNvPr id="50" name="Picture 5"/>
+                    <pic:cNvPicPr>
+                      <a:picLocks noChangeAspect="1"/>
+                    </pic:cNvPicPr>
+                  </pic:nvPicPr>
+                  <pic:blipFill>
+                    <a:blip r:embed="rId95"/>
+                    <a:stretch>
+                      <a:fillRect/>
+                    </a:stretch>
+                  </pic:blipFill>
+                  <pic:spPr>
+                    <a:xfrm>
+                      <a:off x="0" y="0"/>
+                      <a:ext cx="5272405" cy="2566670"/>
+                    </a:xfrm>
+                    <a:prstGeom prst="rect">
+                      <a:avLst/>
+                    </a:prstGeom>
+                    <a:noFill/>
+                    <a:ln>
+                      <a:noFill/>
+                    </a:ln>
+                  </pic:spPr>
+                </pic:pic>
+              </a:graphicData>
+            </a:graphic>
+          </wp:inline>
+        </w:drawing>
+      </w:r>
+    </w:p>
+    <w:p>
+      <w:pPr>
+        <w:rPr>
+          <w:lang w:val="en"/>
+        </w:rPr>
+      </w:pPr>
+      <w:r>
+        <w:rPr>
+          <w:lang w:val="en"/>
+        </w:rPr>
+        <w:t>先把处理虚拟地址的写好了。</w:t>
+      </w:r>
+    </w:p>
+    <w:p>
+      <w:pPr>
+        <w:rPr>
+          <w:lang w:val="en"/>
+        </w:rPr>
+      </w:pPr>
+      <w:r>
+        <w:rPr>
+          <w:lang w:val="en"/>
+        </w:rPr>
+        <w:t>接下来处理物理地址。</w:t>
+      </w:r>
+    </w:p>
+    <w:p>
+      <w:pPr>
+        <w:rPr>
+          <w:rFonts w:hint="default"/>
+          <w:lang w:val="en"/>
+        </w:rPr>
+      </w:pPr>
+      <w:r>
+        <w:rPr>
+          <w:rFonts w:hint="default"/>
+          <w:lang w:val="en"/>
+        </w:rPr>
+        <w:t>Boot_map_region是static的，所以不能在其他地方使用。直接修改pte好了</w:t>
+      </w:r>
+    </w:p>
+    <w:p>
+      <w:r>
+        <w:drawing>
+          <wp:inline distT="0" distB="0" distL="114300" distR="114300">
+            <wp:extent cx="4448175" cy="904875"/>
+            <wp:effectExtent l="0" t="0" r="9525" b="9525"/>
+            <wp:docPr id="63" name="Picture 6"/>
+            <wp:cNvGraphicFramePr>
+              <a:graphicFrameLocks xmlns:a="http://schemas.openxmlformats.org/drawingml/2006/main" noChangeAspect="1"/>
+            </wp:cNvGraphicFramePr>
+            <a:graphic xmlns:a="http://schemas.openxmlformats.org/drawingml/2006/main">
+              <a:graphicData uri="http://schemas.openxmlformats.org/drawingml/2006/picture">
+                <pic:pic xmlns:pic="http://schemas.openxmlformats.org/drawingml/2006/picture">
+                  <pic:nvPicPr>
+                    <pic:cNvPr id="63" name="Picture 6"/>
+                    <pic:cNvPicPr>
+                      <a:picLocks noChangeAspect="1"/>
+                    </pic:cNvPicPr>
+                  </pic:nvPicPr>
+                  <pic:blipFill>
+                    <a:blip r:embed="rId96"/>
+                    <a:stretch>
+                      <a:fillRect/>
+                    </a:stretch>
+                  </pic:blipFill>
+                  <pic:spPr>
+                    <a:xfrm>
+                      <a:off x="0" y="0"/>
+                      <a:ext cx="4448175" cy="904875"/>
+                    </a:xfrm>
+                    <a:prstGeom prst="rect">
+                      <a:avLst/>
+                    </a:prstGeom>
+                    <a:noFill/>
+                    <a:ln>
+                      <a:noFill/>
+                    </a:ln>
+                  </pic:spPr>
+                </pic:pic>
+              </a:graphicData>
+            </a:graphic>
+          </wp:inline>
+        </w:drawing>
+      </w:r>
+    </w:p>
+    <w:p>
+      <w:pPr>
+        <w:rPr>
+          <w:rFonts w:hint="default"/>
+          <w:lang w:val="en"/>
+        </w:rPr>
+      </w:pPr>
+      <w:r>
+        <w:rPr>
+          <w:lang w:val="en"/>
+        </w:rPr>
+        <w:t>这地方经常出错，漏了</w:t>
+      </w:r>
+      <w:r>
+        <w:rPr>
+          <w:rFonts w:hint="default"/>
+          <w:lang w:val="en"/>
+        </w:rPr>
+        <w:t>!，只有为0时才进入这一段。</w:t>
+      </w:r>
+    </w:p>
+    <w:p>
+      <w:r>
+        <w:drawing>
+          <wp:inline distT="0" distB="0" distL="114300" distR="114300">
+            <wp:extent cx="5273040" cy="3594100"/>
+            <wp:effectExtent l="0" t="0" r="3810" b="6350"/>
+            <wp:docPr id="94" name="Picture 7"/>
+            <wp:cNvGraphicFramePr>
+              <a:graphicFrameLocks xmlns:a="http://schemas.openxmlformats.org/drawingml/2006/main" noChangeAspect="1"/>
+            </wp:cNvGraphicFramePr>
+            <a:graphic xmlns:a="http://schemas.openxmlformats.org/drawingml/2006/main">
+              <a:graphicData uri="http://schemas.openxmlformats.org/drawingml/2006/picture">
+                <pic:pic xmlns:pic="http://schemas.openxmlformats.org/drawingml/2006/picture">
+                  <pic:nvPicPr>
+                    <pic:cNvPr id="94" name="Picture 7"/>
+                    <pic:cNvPicPr>
+                      <a:picLocks noChangeAspect="1"/>
+                    </pic:cNvPicPr>
+                  </pic:nvPicPr>
+                  <pic:blipFill>
+                    <a:blip r:embed="rId97"/>
+                    <a:stretch>
+                      <a:fillRect/>
+                    </a:stretch>
+                  </pic:blipFill>
+                  <pic:spPr>
+                    <a:xfrm>
+                      <a:off x="0" y="0"/>
+                      <a:ext cx="5273040" cy="3594100"/>
+                    </a:xfrm>
+                    <a:prstGeom prst="rect">
+                      <a:avLst/>
+                    </a:prstGeom>
+                    <a:noFill/>
+                    <a:ln>
+                      <a:noFill/>
+                    </a:ln>
+                  </pic:spPr>
+                </pic:pic>
+              </a:graphicData>
+            </a:graphic>
+          </wp:inline>
+        </w:drawing>
+      </w:r>
+    </w:p>
+    <w:p>
+      <w:pPr>
+        <w:rPr>
+          <w:rFonts w:hint="default"/>
+          <w:lang w:val="en"/>
+        </w:rPr>
+      </w:pPr>
+      <w:r>
+        <w:rPr>
+          <w:rFonts w:hint="default"/>
+          <w:lang w:val="en"/>
+        </w:rPr>
+        <w:t>Triple fault！果不其然</w:t>
+      </w:r>
+    </w:p>
+    <w:p>
+      <w:pPr>
+        <w:rPr>
+          <w:rFonts w:hint="default"/>
+          <w:lang w:val="en"/>
+        </w:rPr>
+      </w:pPr>
+      <w:r>
+        <w:rPr>
+          <w:rFonts w:hint="default"/>
+          <w:lang w:val="en"/>
+        </w:rPr>
+        <w:t>经过检查，发现是快表TLB的刷新出问题，因该是刷新的时候需要用到页表数据？所以得先刷新？</w:t>
+      </w:r>
+    </w:p>
+    <w:p>
+      <w:r>
+        <w:drawing>
+          <wp:inline distT="0" distB="0" distL="114300" distR="114300">
+            <wp:extent cx="5273040" cy="1153160"/>
+            <wp:effectExtent l="0" t="0" r="3810" b="8890"/>
+            <wp:docPr id="95" name="Picture 8"/>
+            <wp:cNvGraphicFramePr>
+              <a:graphicFrameLocks xmlns:a="http://schemas.openxmlformats.org/drawingml/2006/main" noChangeAspect="1"/>
+            </wp:cNvGraphicFramePr>
+            <a:graphic xmlns:a="http://schemas.openxmlformats.org/drawingml/2006/main">
+              <a:graphicData uri="http://schemas.openxmlformats.org/drawingml/2006/picture">
+                <pic:pic xmlns:pic="http://schemas.openxmlformats.org/drawingml/2006/picture">
+                  <pic:nvPicPr>
+                    <pic:cNvPr id="95" name="Picture 8"/>
+                    <pic:cNvPicPr>
+                      <a:picLocks noChangeAspect="1"/>
+                    </pic:cNvPicPr>
+                  </pic:nvPicPr>
+                  <pic:blipFill>
+                    <a:blip r:embed="rId98"/>
+                    <a:stretch>
+                      <a:fillRect/>
+                    </a:stretch>
+                  </pic:blipFill>
+                  <pic:spPr>
+                    <a:xfrm>
+                      <a:off x="0" y="0"/>
+                      <a:ext cx="5273040" cy="1153160"/>
+                    </a:xfrm>
+                    <a:prstGeom prst="rect">
+                      <a:avLst/>
+                    </a:prstGeom>
+                    <a:noFill/>
+                    <a:ln>
+                      <a:noFill/>
+                    </a:ln>
+                  </pic:spPr>
+                </pic:pic>
+              </a:graphicData>
+            </a:graphic>
+          </wp:inline>
+        </w:drawing>
+      </w:r>
+    </w:p>
+    <w:p>
+      <w:r>
+        <w:rPr>
+          <w:lang w:val="en"/>
+        </w:rPr>
+        <w:t>经过检查，发现内核的栈运行于</w:t>
+      </w:r>
+      <w:r>
+        <w:rPr>
+          <w:rFonts w:hint="default"/>
+          <w:lang w:val="en"/>
+        </w:rPr>
+        <w:t>KERNBASE之上！所以之前其实都是替换了内核的区域，非常的危险，但当时因为有TLB的缘故，所以没事，如果刷新了TLB，就彻底跑不了了。</w:t>
+      </w:r>
+      <w:r>
+        <w:drawing>
+          <wp:inline distT="0" distB="0" distL="114300" distR="114300">
+            <wp:extent cx="3248025" cy="1562100"/>
+            <wp:effectExtent l="0" t="0" r="9525" b="0"/>
+            <wp:docPr id="96" name="Picture 9"/>
+            <wp:cNvGraphicFramePr>
+              <a:graphicFrameLocks xmlns:a="http://schemas.openxmlformats.org/drawingml/2006/main" noChangeAspect="1"/>
+            </wp:cNvGraphicFramePr>
+            <a:graphic xmlns:a="http://schemas.openxmlformats.org/drawingml/2006/main">
+              <a:graphicData uri="http://schemas.openxmlformats.org/drawingml/2006/picture">
+                <pic:pic xmlns:pic="http://schemas.openxmlformats.org/drawingml/2006/picture">
+                  <pic:nvPicPr>
+                    <pic:cNvPr id="96" name="Picture 9"/>
+                    <pic:cNvPicPr>
+                      <a:picLocks noChangeAspect="1"/>
+                    </pic:cNvPicPr>
+                  </pic:nvPicPr>
+                  <pic:blipFill>
+                    <a:blip r:embed="rId99"/>
+                    <a:stretch>
+                      <a:fillRect/>
+                    </a:stretch>
+                  </pic:blipFill>
+                  <pic:spPr>
+                    <a:xfrm>
+                      <a:off x="0" y="0"/>
+                      <a:ext cx="3248025" cy="1562100"/>
+                    </a:xfrm>
+                    <a:prstGeom prst="rect">
+                      <a:avLst/>
+                    </a:prstGeom>
+                    <a:noFill/>
+                    <a:ln>
+                      <a:noFill/>
+                    </a:ln>
+                  </pic:spPr>
+                </pic:pic>
+              </a:graphicData>
+            </a:graphic>
+          </wp:inline>
+        </w:drawing>
+      </w:r>
+    </w:p>
+    <w:p>
+      <w:pPr>
+        <w:rPr>
+          <w:rFonts w:hint="default"/>
+          <w:lang w:val="en"/>
+        </w:rPr>
+      </w:pPr>
+      <w:r>
+        <w:rPr>
+          <w:lang w:val="en"/>
+        </w:rPr>
+        <w:t>这样的话，要不就把</w:t>
+      </w:r>
+      <w:r>
+        <w:rPr>
+          <w:rFonts w:hint="default"/>
+          <w:lang w:val="en"/>
+        </w:rPr>
+        <w:t>Invalid Memory的一部分映射一下好了，纷争也没有用。</w:t>
+      </w:r>
+    </w:p>
+    <w:p>
+      <w:pPr>
+        <w:rPr>
+          <w:rFonts w:hint="default"/>
+          <w:lang w:val="en"/>
+        </w:rPr>
+      </w:pPr>
+      <w:r>
+        <w:rPr>
+          <w:rFonts w:hint="default"/>
+          <w:lang w:val="en"/>
+        </w:rPr>
+        <w:t>从0xefc00000这里借用一块虚拟内存空间看看行不行。下面是原方案</w:t>
+      </w:r>
+    </w:p>
+    <w:p>
+      <w:r>
+        <w:drawing>
+          <wp:inline distT="0" distB="0" distL="114300" distR="114300">
+            <wp:extent cx="5274310" cy="4944110"/>
+            <wp:effectExtent l="0" t="0" r="2540" b="8890"/>
+            <wp:docPr id="97" name="Picture 10"/>
+            <wp:cNvGraphicFramePr>
+              <a:graphicFrameLocks xmlns:a="http://schemas.openxmlformats.org/drawingml/2006/main" noChangeAspect="1"/>
+            </wp:cNvGraphicFramePr>
+            <a:graphic xmlns:a="http://schemas.openxmlformats.org/drawingml/2006/main">
+              <a:graphicData uri="http://schemas.openxmlformats.org/drawingml/2006/picture">
+                <pic:pic xmlns:pic="http://schemas.openxmlformats.org/drawingml/2006/picture">
+                  <pic:nvPicPr>
+                    <pic:cNvPr id="97" name="Picture 10"/>
+                    <pic:cNvPicPr>
+                      <a:picLocks noChangeAspect="1"/>
+                    </pic:cNvPicPr>
+                  </pic:nvPicPr>
+                  <pic:blipFill>
+                    <a:blip r:embed="rId100"/>
+                    <a:stretch>
+                      <a:fillRect/>
+                    </a:stretch>
+                  </pic:blipFill>
+                  <pic:spPr>
+                    <a:xfrm>
+                      <a:off x="0" y="0"/>
+                      <a:ext cx="5274310" cy="4944110"/>
+                    </a:xfrm>
+                    <a:prstGeom prst="rect">
+                      <a:avLst/>
+                    </a:prstGeom>
+                    <a:noFill/>
+                    <a:ln>
+                      <a:noFill/>
+                    </a:ln>
+                  </pic:spPr>
+                </pic:pic>
+              </a:graphicData>
+            </a:graphic>
+          </wp:inline>
+        </w:drawing>
+      </w:r>
+    </w:p>
+    <w:p>
+      <w:pPr>
+        <w:rPr>
+          <w:rFonts w:hint="default"/>
+          <w:lang w:val="en"/>
+        </w:rPr>
+      </w:pPr>
+      <w:r>
+        <w:rPr>
+          <w:lang w:val="en"/>
+        </w:rPr>
+        <w:t>这里因为</w:t>
+      </w:r>
+      <w:r>
+        <w:rPr>
+          <w:rFonts w:hint="default"/>
+          <w:lang w:val="en"/>
+        </w:rPr>
+        <w:t>buf数组在KERNBASE之上，所以没法用。</w:t>
+      </w:r>
+    </w:p>
+    <w:p>
+      <w:r>
+        <w:drawing>
+          <wp:inline distT="0" distB="0" distL="114300" distR="114300">
+            <wp:extent cx="5268595" cy="1704340"/>
+            <wp:effectExtent l="0" t="0" r="8255" b="10160"/>
+            <wp:docPr id="98" name="Picture 11"/>
+            <wp:cNvGraphicFramePr>
+              <a:graphicFrameLocks xmlns:a="http://schemas.openxmlformats.org/drawingml/2006/main" noChangeAspect="1"/>
+            </wp:cNvGraphicFramePr>
+            <a:graphic xmlns:a="http://schemas.openxmlformats.org/drawingml/2006/main">
+              <a:graphicData uri="http://schemas.openxmlformats.org/drawingml/2006/picture">
+                <pic:pic xmlns:pic="http://schemas.openxmlformats.org/drawingml/2006/picture">
+                  <pic:nvPicPr>
+                    <pic:cNvPr id="98" name="Picture 11"/>
+                    <pic:cNvPicPr>
+                      <a:picLocks noChangeAspect="1"/>
+                    </pic:cNvPicPr>
+                  </pic:nvPicPr>
+                  <pic:blipFill>
+                    <a:blip r:embed="rId101"/>
+                    <a:stretch>
+                      <a:fillRect/>
+                    </a:stretch>
+                  </pic:blipFill>
+                  <pic:spPr>
+                    <a:xfrm>
+                      <a:off x="0" y="0"/>
+                      <a:ext cx="5268595" cy="1704340"/>
+                    </a:xfrm>
+                    <a:prstGeom prst="rect">
+                      <a:avLst/>
+                    </a:prstGeom>
+                    <a:noFill/>
+                    <a:ln>
+                      <a:noFill/>
+                    </a:ln>
+                  </pic:spPr>
+                </pic:pic>
+              </a:graphicData>
+            </a:graphic>
+          </wp:inline>
+        </w:drawing>
+      </w:r>
+    </w:p>
+    <w:p>
+      <w:pPr>
+        <w:rPr>
+          <w:rFonts w:hint="default"/>
+          <w:lang w:val="en"/>
+        </w:rPr>
+      </w:pPr>
+      <w:r>
+        <w:rPr>
+          <w:lang w:val="en"/>
+        </w:rPr>
+        <w:t>这下终于可以了，这里</w:t>
+      </w:r>
+      <w:r>
+        <w:rPr>
+          <w:rFonts w:hint="default"/>
+          <w:lang w:val="en"/>
+        </w:rPr>
+        <w:t>dump物理地址0x0开始的10个双字数据，和虚拟地址0xf0000000开始的10个双字数据进行比较，对应都相等，所以结果正确！</w:t>
+      </w:r>
+    </w:p>
+    <w:p>
+      <w:r>
+        <w:drawing>
+          <wp:inline distT="0" distB="0" distL="114300" distR="114300">
+            <wp:extent cx="4610100" cy="904875"/>
+            <wp:effectExtent l="0" t="0" r="0" b="9525"/>
+            <wp:docPr id="99" name="Picture 12"/>
+            <wp:cNvGraphicFramePr>
+              <a:graphicFrameLocks xmlns:a="http://schemas.openxmlformats.org/drawingml/2006/main" noChangeAspect="1"/>
+            </wp:cNvGraphicFramePr>
+            <a:graphic xmlns:a="http://schemas.openxmlformats.org/drawingml/2006/main">
+              <a:graphicData uri="http://schemas.openxmlformats.org/drawingml/2006/picture">
+                <pic:pic xmlns:pic="http://schemas.openxmlformats.org/drawingml/2006/picture">
+                  <pic:nvPicPr>
+                    <pic:cNvPr id="99" name="Picture 12"/>
+                    <pic:cNvPicPr>
+                      <a:picLocks noChangeAspect="1"/>
+                    </pic:cNvPicPr>
+                  </pic:nvPicPr>
+                  <pic:blipFill>
+                    <a:blip r:embed="rId102"/>
+                    <a:stretch>
+                      <a:fillRect/>
+                    </a:stretch>
+                  </pic:blipFill>
+                  <pic:spPr>
+                    <a:xfrm>
+                      <a:off x="0" y="0"/>
+                      <a:ext cx="4610100" cy="904875"/>
+                    </a:xfrm>
+                    <a:prstGeom prst="rect">
+                      <a:avLst/>
+                    </a:prstGeom>
+                    <a:noFill/>
+                    <a:ln>
+                      <a:noFill/>
+                    </a:ln>
+                  </pic:spPr>
+                </pic:pic>
+              </a:graphicData>
+            </a:graphic>
+          </wp:inline>
+        </w:drawing>
+      </w:r>
+    </w:p>
+    <w:p>
+      <w:pPr>
+        <w:rPr>
+          <w:rFonts w:hint="default"/>
+          <w:lang w:val="en"/>
+        </w:rPr>
+      </w:pPr>
+      <w:r>
+        <w:rPr>
+          <w:lang w:val="en"/>
+        </w:rPr>
+        <w:t>使用</w:t>
+      </w:r>
+      <w:r>
+        <w:rPr>
+          <w:rFonts w:hint="default"/>
+          <w:lang w:val="en"/>
+        </w:rPr>
+        <w:t>info pg检查页表，发现并没有变化，都恢复了原状。</w:t>
+      </w:r>
+    </w:p>
+    <w:p>
+      <w:pPr>
+        <w:rPr>
+          <w:rFonts w:hint="default"/>
+          <w:lang w:val="en"/>
+        </w:rPr>
+      </w:pPr>
+      <w:r>
+        <w:rPr>
+          <w:rFonts w:hint="default"/>
+          <w:lang w:val="en"/>
+        </w:rPr>
+        <w:t>这样就基本完成了challenge 2的主要内容了</w:t>
+      </w:r>
+    </w:p>
+    <w:p>
+      <w:pPr>
+        <w:rPr>
+          <w:rFonts w:hint="default"/>
+          <w:lang w:val="en"/>
+        </w:rPr>
+      </w:pPr>
+      <w:r>
+        <w:rPr>
+          <w:rFonts w:hint="default"/>
+          <w:lang w:val="en"/>
+        </w:rPr>
+        <w:t>最后要求可以再添加其他额外功能，也不清楚到底要做什么，准备在之后的实验中有必要时再添加。</w:t>
+      </w:r>
+    </w:p>
+    <w:p>
+      <w:pPr>
+        <w:rPr>
+          <w:rFonts w:hint="default"/>
+          <w:lang w:val="en"/>
+        </w:rPr>
+      </w:pPr>
+    </w:p>
+    <w:p>
+      <w:pPr>
+        <w:pStyle w:val="4"/>
+        <w:bidi w:val="0"/>
+        <w:rPr>
+          <w:rFonts w:hint="default"/>
+          <w:b/>
+          <w:bCs/>
+          <w:lang w:val="en"/>
+        </w:rPr>
+      </w:pPr>
+      <w:r>
+        <w:rPr>
+          <w:rFonts w:hint="default"/>
+          <w:b/>
+          <w:bCs/>
+          <w:lang w:val="en"/>
+        </w:rPr>
+        <w:t>Challenge 3</w:t>
+      </w:r>
+    </w:p>
+    <w:p>
+      <w:pPr>
+        <w:rPr>
+          <w:rFonts w:hint="default"/>
+          <w:lang w:val="en"/>
+        </w:rPr>
+      </w:pPr>
+      <w:r>
+        <w:rPr>
+          <w:rFonts w:hint="default"/>
+          <w:lang w:val="en" w:eastAsia="zh-CN"/>
+        </w:rPr>
+        <w:t>Challenge! Write up an outline of how a kernel could be designed to allow user environments unrestricted use of the full 4GB virtual and linear address space. Hint: the technique is sometimes known as "follow the bouncing kernel." In your design, be sure to address exactly what has to happen when the processor transitions between kernel and user modes, and how the kernel would accomplish such transitions. Also describe how the kernel would access physical memory and I/O devices in this scheme, and how the kernel would access a user environment's virtual address space during system calls and the like. Finally, think about and describe the advantages and disadvantages of such a scheme in terms of flexibility, performance, kernel complexity, and other factors you can think of.</w:t>
+      </w:r>
+    </w:p>
+    <w:p>
+      <w:pPr>
+        <w:rPr>
+          <w:rFonts w:hint="default"/>
+          <w:lang w:val="en"/>
+        </w:rPr>
+      </w:pPr>
+    </w:p>
+    <w:p>
+      <w:pPr>
+        <w:rPr>
+          <w:rFonts w:hint="default"/>
+          <w:lang w:val="en"/>
+        </w:rPr>
+      </w:pPr>
+      <w:r>
+        <w:rPr>
+          <w:rFonts w:hint="default"/>
+          <w:lang w:val="en"/>
+        </w:rPr>
+        <w:t>这个challenge实在没什么好的想法。在网上看到的一种还是用页保护机制，那赶紧本质上还是不能用全部的4G空间。</w:t>
+      </w:r>
+    </w:p>
+    <w:p>
+      <w:pPr>
+        <w:rPr>
+          <w:rFonts w:hint="default"/>
+          <w:lang w:val="en"/>
+        </w:rPr>
+      </w:pPr>
+      <w:r>
+        <w:rPr>
+          <w:rFonts w:hint="default"/>
+          <w:lang w:val="en"/>
+        </w:rPr>
+        <w:t>我个人感觉可能是分段来实现，但不清楚具体如何操作。而且用户态到内核态的切换，在这个实验里面也没有涉及到，所以比较迷。</w:t>
+      </w:r>
+    </w:p>
+    <w:p>
+      <w:pPr>
+        <w:rPr>
+          <w:rFonts w:hint="default"/>
+          <w:lang w:val="en"/>
+        </w:rPr>
+      </w:pPr>
+      <w:r>
+        <w:rPr>
+          <w:rFonts w:hint="default"/>
+          <w:lang w:val="en"/>
+        </w:rPr>
+        <w:t>这个challenge也不用写代码，就先暂时放一放。我的思路是用分段实现。</w:t>
+      </w:r>
+    </w:p>
+    <w:p>
+      <w:pPr>
+        <w:rPr>
+          <w:rFonts w:hint="default"/>
+          <w:lang w:val="en"/>
+        </w:rPr>
+      </w:pPr>
+    </w:p>
+    <w:p>
+      <w:pPr>
+        <w:rPr>
+          <w:rFonts w:hint="default"/>
+          <w:lang w:val="en"/>
+        </w:rPr>
+      </w:pPr>
+    </w:p>
+    <w:p>
+      <w:pPr>
+        <w:rPr>
+          <w:rFonts w:hint="default"/>
+          <w:lang w:val="en"/>
+        </w:rPr>
+      </w:pPr>
+    </w:p>
+    <w:p>
+      <w:pPr>
+        <w:rPr>
+          <w:rFonts w:hint="default"/>
+          <w:lang w:val="en"/>
+        </w:rPr>
+      </w:pPr>
+    </w:p>
+    <w:p>
+      <w:pPr>
+        <w:pStyle w:val="4"/>
+        <w:bidi w:val="0"/>
+        <w:rPr>
+          <w:rFonts w:hint="default"/>
+          <w:b/>
+          <w:bCs/>
+          <w:lang w:val="en"/>
+        </w:rPr>
+      </w:pPr>
+      <w:r>
+        <w:rPr>
+          <w:rFonts w:hint="default"/>
+          <w:b/>
+          <w:bCs/>
+          <w:lang w:val="en"/>
+        </w:rPr>
+        <w:t>Challenge 4</w:t>
+      </w:r>
+    </w:p>
+    <w:p>
+      <w:pPr>
+        <w:rPr>
+          <w:rFonts w:hint="default"/>
+          <w:lang w:val="en"/>
+        </w:rPr>
+      </w:pPr>
+      <w:r>
+        <w:rPr>
+          <w:rFonts w:hint="default"/>
+          <w:lang w:val="en"/>
+        </w:rPr>
+        <w:t>Challenge! Since our JOS kernel's memory management system only allocates and frees memory on page granularity, we do not have anything comparable to a general-purpose malloc/free facility that we can use within the kernel. This could be a problem if we want to support certain types of I/O devices that require physically contiguous buffers larger than 4KB in size, or if we want user-level environments, and not just the kernel, to be able to allocate and map 4MB superpages for maximum processor efficiency. (See the earlier challenge problem about PTE_PS.)</w:t>
+      </w:r>
+    </w:p>
+    <w:p>
+      <w:pPr>
+        <w:rPr>
+          <w:rFonts w:hint="default"/>
+          <w:lang w:val="en"/>
+        </w:rPr>
+      </w:pPr>
+      <w:r>
+        <w:rPr>
+          <w:rFonts w:hint="default"/>
+          <w:lang w:val="en"/>
+        </w:rPr>
+        <w:t>Generalize the kernel's memory allocation system to support pages of a variety of power-of-two allocation unit sizes from 4KB up to some reasonable maximum of your choice. Be sure you have some way to divide larger allocation units into smaller ones on demand, and to coalesce multiple small allocation units back into larger units when possible. Think about the issues that might arise in such a system.</w:t>
+      </w:r>
+    </w:p>
+    <w:p>
+      <w:pPr>
+        <w:rPr>
+          <w:rFonts w:hint="default"/>
+          <w:lang w:val="en"/>
+        </w:rPr>
+      </w:pPr>
+    </w:p>
+    <w:p>
+      <w:pPr>
+        <w:rPr>
+          <w:rFonts w:hint="default"/>
+          <w:lang w:val="en"/>
+        </w:rPr>
+      </w:pPr>
+      <w:r>
+        <w:rPr>
+          <w:rFonts w:hint="default"/>
+          <w:lang w:val="en"/>
+        </w:rPr>
+        <w:t>这个challenge的难度也不小，虽然大概有思路了，但毕竟涉及到更底层的内容，所以还是比较艰难的。</w:t>
+      </w:r>
+    </w:p>
+    <w:p>
+      <w:pPr>
+        <w:rPr>
+          <w:rFonts w:hint="default"/>
+          <w:lang w:val="en"/>
+        </w:rPr>
+      </w:pPr>
+      <w:r>
+        <w:rPr>
+          <w:rFonts w:hint="default"/>
+          <w:lang w:val="en"/>
+        </w:rPr>
+        <w:t>而且这里也提到了用户态的问题，感觉可以先往后做，可能完成了用户环境lab3之后再回来看就会更容易一些了。</w:t>
+      </w:r>
       <w:bookmarkStart w:id="0" w:name="_GoBack"/>
       <w:bookmarkEnd w:id="0"/>
-    </w:p>
-    <w:p>
-      <w:pPr>
-        <w:rPr>
-          <w:rFonts w:hint="default"/>
-          <w:lang w:val="en"/>
-        </w:rPr>
-      </w:pPr>
-    </w:p>
-    <w:p>
-      <w:pPr>
-        <w:pStyle w:val="4"/>
-        <w:bidi w:val="0"/>
-        <w:rPr>
-          <w:rFonts w:hint="default"/>
-          <w:b/>
-          <w:bCs/>
-          <w:lang w:val="en"/>
-        </w:rPr>
-      </w:pPr>
-      <w:r>
-        <w:rPr>
-          <w:rFonts w:hint="default"/>
-          <w:b/>
-          <w:bCs/>
-          <w:lang w:val="en"/>
-        </w:rPr>
-        <w:t>Challenge 3</w:t>
-      </w:r>
-    </w:p>
-    <w:p>
-      <w:pPr>
-        <w:rPr>
-          <w:rFonts w:hint="default"/>
-          <w:lang w:val="en"/>
-        </w:rPr>
-      </w:pPr>
-    </w:p>
-    <w:p>
-      <w:pPr>
-        <w:rPr>
-          <w:rFonts w:hint="default"/>
-          <w:lang w:val="en"/>
-        </w:rPr>
-      </w:pPr>
-    </w:p>
-    <w:p>
-      <w:pPr>
-        <w:pStyle w:val="4"/>
-        <w:bidi w:val="0"/>
-        <w:rPr>
-          <w:rFonts w:hint="default"/>
-          <w:b/>
-          <w:bCs/>
-          <w:lang w:val="en"/>
-        </w:rPr>
-      </w:pPr>
-      <w:r>
-        <w:rPr>
-          <w:rFonts w:hint="default"/>
-          <w:b/>
-          <w:bCs/>
-          <w:lang w:val="en"/>
-        </w:rPr>
-        <w:t>Challenge 4</w:t>
-      </w:r>
-    </w:p>
-    <w:p>
-      <w:pPr>
-        <w:rPr>
-          <w:rFonts w:hint="default"/>
-          <w:lang w:val="en"/>
-        </w:rPr>
-      </w:pPr>
     </w:p>
     <w:sectPr>
       <w:pgSz w:w="11906" w:h="16838"/>
@@ -9257,7 +10407,7 @@
     <w:lsdException w:qFormat="1" w:unhideWhenUsed="0" w:uiPriority="0" w:semiHidden="0" w:name="Title"/>
     <w:lsdException w:unhideWhenUsed="0" w:uiPriority="0" w:semiHidden="0" w:name="Closing"/>
     <w:lsdException w:unhideWhenUsed="0" w:uiPriority="0" w:semiHidden="0" w:name="Signature"/>
-    <w:lsdException w:unhideWhenUsed="0" w:uiPriority="0" w:name="Default Paragraph Font"/>
+    <w:lsdException w:qFormat="1" w:unhideWhenUsed="0" w:uiPriority="0" w:name="Default Paragraph Font"/>
     <w:lsdException w:unhideWhenUsed="0" w:uiPriority="0" w:semiHidden="0" w:name="Body Text"/>
     <w:lsdException w:unhideWhenUsed="0" w:uiPriority="0" w:semiHidden="0" w:name="Body Text Indent"/>
     <w:lsdException w:unhideWhenUsed="0" w:uiPriority="0" w:semiHidden="0" w:name="List Continue"/>
@@ -9291,7 +10441,7 @@
     <w:lsdException w:unhideWhenUsed="0" w:uiPriority="0" w:semiHidden="0" w:name="HTML Code"/>
     <w:lsdException w:unhideWhenUsed="0" w:uiPriority="0" w:semiHidden="0" w:name="HTML Definition"/>
     <w:lsdException w:unhideWhenUsed="0" w:uiPriority="0" w:semiHidden="0" w:name="HTML Keyboard"/>
-    <w:lsdException w:unhideWhenUsed="0" w:uiPriority="0" w:semiHidden="0" w:name="HTML Preformatted"/>
+    <w:lsdException w:qFormat="1" w:unhideWhenUsed="0" w:uiPriority="0" w:semiHidden="0" w:name="HTML Preformatted"/>
     <w:lsdException w:unhideWhenUsed="0" w:uiPriority="0" w:semiHidden="0" w:name="HTML Sample"/>
     <w:lsdException w:unhideWhenUsed="0" w:uiPriority="0" w:semiHidden="0" w:name="HTML Typewriter"/>
     <w:lsdException w:unhideWhenUsed="0" w:uiPriority="0" w:semiHidden="0" w:name="HTML Variable"/>
@@ -9513,6 +10663,7 @@
   <w:style w:type="character" w:default="1" w:styleId="7">
     <w:name w:val="Default Paragraph Font"/>
     <w:semiHidden/>
+    <w:qFormat/>
     <w:uiPriority w:val="0"/>
   </w:style>
   <w:style w:type="table" w:default="1" w:styleId="12">
@@ -9531,6 +10682,7 @@
   </w:style>
   <w:style w:type="paragraph" w:styleId="5">
     <w:name w:val="HTML Preformatted"/>
+    <w:qFormat/>
     <w:uiPriority w:val="0"/>
     <w:pPr>
       <w:tabs>
@@ -9570,6 +10722,7 @@
       <w:jc w:val="left"/>
     </w:pPr>
     <w:rPr>
+      <w:rFonts w:ascii="Times New Roman" w:hAnsi="Times New Roman" w:eastAsia="宋体" w:cs="Times New Roman"/>
       <w:kern w:val="0"/>
       <w:sz w:val="24"/>
       <w:szCs w:val="24"/>

</xml_diff>